<commit_message>
Added Assignment - 3
</commit_message>
<xml_diff>
--- a/Assignments/Team member - 1 Algore R/Assignment - 1/Assignmet-1.docx
+++ b/Assignments/Team member - 1 Algore R/Assignment - 1/Assignmet-1.docx
@@ -3,7 +3,189 @@
 <w:document xmlns:wpc="http://schemas.microsoft.com/office/word/2010/wordprocessingCanvas" xmlns:cx="http://schemas.microsoft.com/office/drawing/2014/chartex" xmlns:cx1="http://schemas.microsoft.com/office/drawing/2015/9/8/chartex" xmlns:cx2="http://schemas.microsoft.com/office/drawing/2015/10/21/chartex" xmlns:cx3="http://schemas.microsoft.com/office/drawing/2016/5/9/chartex" xmlns:cx4="http://schemas.microsoft.com/office/drawing/2016/5/10/chartex" xmlns:cx5="http://schemas.microsoft.com/office/drawing/2016/5/11/chartex" xmlns:cx6="http://schemas.microsoft.com/office/drawing/2016/5/12/chartex" xmlns:cx7="http://schemas.microsoft.com/office/drawing/2016/5/13/chartex" xmlns:cx8="http://schemas.microsoft.com/office/drawing/2016/5/14/chartex" xmlns:mc="http://schemas.openxmlformats.org/markup-compatibility/2006" xmlns:aink="http://schemas.microsoft.com/office/drawing/2016/ink" xmlns:am3d="http://schemas.microsoft.com/office/drawing/2017/model3d" xmlns:o="urn:schemas-microsoft-com:office:office" xmlns:r="http://schemas.openxmlformats.org/officeDocument/2006/relationships" xmlns:m="http://schemas.openxmlformats.org/officeDocument/2006/math" xmlns:v="urn:schemas-microsoft-com:vml" xmlns:wp14="http://schemas.microsoft.com/office/word/2010/wordprocessingDrawing" xmlns:wp="http://schemas.openxmlformats.org/drawingml/2006/wordprocessingDrawing" xmlns:w10="urn:schemas-microsoft-com:office:word" xmlns:w="http://schemas.openxmlformats.org/wordprocessingml/2006/main" xmlns:w14="http://schemas.microsoft.com/office/word/2010/wordml" xmlns:w15="http://schemas.microsoft.com/office/word/2012/wordml" xmlns:w16cex="http://schemas.microsoft.com/office/word/2018/wordml/cex" xmlns:w16cid="http://schemas.microsoft.com/office/word/2016/wordml/cid" xmlns:w16="http://schemas.microsoft.com/office/word/2018/wordml" xmlns:w16sdtdh="http://schemas.microsoft.com/office/word/2020/wordml/sdtdatahash" xmlns:w16se="http://schemas.microsoft.com/office/word/2015/wordml/symex" xmlns:wpg="http://schemas.microsoft.com/office/word/2010/wordprocessingGroup" xmlns:wpi="http://schemas.microsoft.com/office/word/2010/wordprocessingInk" xmlns:wne="http://schemas.microsoft.com/office/word/2006/wordml" xmlns:wps="http://schemas.microsoft.com/office/word/2010/wordprocessingShape" mc:Ignorable="w14 w15 w16se w16cid w16 w16cex w16sdtdh wp14">
   <w:body>
     <w:p>
-      <w:r>
+      <w:pPr>
+        <w:spacing w:after="0"/>
+        <w:jc w:val="center"/>
+        <w:rPr>
+          <w:b/>
+          <w:bCs/>
+        </w:rPr>
+      </w:pPr>
+      <w:r>
+        <w:rPr>
+          <w:b/>
+          <w:bCs/>
+        </w:rPr>
+        <w:t>Assignment -</w:t>
+      </w:r>
+      <w:r>
+        <w:rPr>
+          <w:b/>
+          <w:bCs/>
+        </w:rPr>
+        <w:t>1</w:t>
+      </w:r>
+    </w:p>
+    <w:p>
+      <w:pPr>
+        <w:spacing w:after="0"/>
+        <w:ind w:left="3600"/>
+      </w:pPr>
+      <w:r>
+        <w:t xml:space="preserve">          </w:t>
+      </w:r>
+      <w:r>
+        <w:t>Python Flask</w:t>
+      </w:r>
+    </w:p>
+    <w:p>
+      <w:pPr>
+        <w:spacing w:after="0"/>
+        <w:jc w:val="center"/>
+      </w:pPr>
+    </w:p>
+    <w:tbl>
+      <w:tblPr>
+        <w:tblStyle w:val="TableGrid"/>
+        <w:tblW w:w="0" w:type="auto"/>
+        <w:tblLook w:val="04A0" w:firstRow="1" w:lastRow="0" w:firstColumn="1" w:lastColumn="0" w:noHBand="0" w:noVBand="1"/>
+      </w:tblPr>
+      <w:tblGrid>
+        <w:gridCol w:w="4508"/>
+        <w:gridCol w:w="4508"/>
+      </w:tblGrid>
+      <w:tr>
+        <w:tc>
+          <w:tcPr>
+            <w:tcW w:w="4508" w:type="dxa"/>
+          </w:tcPr>
+          <w:p>
+            <w:r>
+              <w:t>Assignment Date</w:t>
+            </w:r>
+          </w:p>
+        </w:tc>
+        <w:tc>
+          <w:tcPr>
+            <w:tcW w:w="4508" w:type="dxa"/>
+          </w:tcPr>
+          <w:p>
+            <w:r>
+              <w:t>19 September 2022</w:t>
+            </w:r>
+          </w:p>
+        </w:tc>
+      </w:tr>
+      <w:tr>
+        <w:tc>
+          <w:tcPr>
+            <w:tcW w:w="4508" w:type="dxa"/>
+          </w:tcPr>
+          <w:p>
+            <w:r>
+              <w:t>Student Name</w:t>
+            </w:r>
+          </w:p>
+        </w:tc>
+        <w:tc>
+          <w:tcPr>
+            <w:tcW w:w="4508" w:type="dxa"/>
+          </w:tcPr>
+          <w:p>
+            <w:r>
+              <w:t>ALGORE R</w:t>
+            </w:r>
+          </w:p>
+        </w:tc>
+      </w:tr>
+      <w:tr>
+        <w:tc>
+          <w:tcPr>
+            <w:tcW w:w="4508" w:type="dxa"/>
+          </w:tcPr>
+          <w:p>
+            <w:r>
+              <w:t>Student Roll Number</w:t>
+            </w:r>
+          </w:p>
+        </w:tc>
+        <w:tc>
+          <w:tcPr>
+            <w:tcW w:w="4508" w:type="dxa"/>
+          </w:tcPr>
+          <w:p>
+            <w:r>
+              <w:rPr>
+                <w:rFonts w:ascii="Arial" w:hAnsi="Arial" w:cs="Arial"/>
+                <w:color w:val="35475C"/>
+                <w:sz w:val="23"/>
+                <w:szCs w:val="23"/>
+                <w:shd w:val="clear" w:color="auto" w:fill="FFFFFF"/>
+              </w:rPr>
+              <w:t>7376191CS1</w:t>
+            </w:r>
+            <w:r>
+              <w:rPr>
+                <w:rFonts w:ascii="Arial" w:hAnsi="Arial" w:cs="Arial"/>
+                <w:color w:val="35475C"/>
+                <w:sz w:val="23"/>
+                <w:szCs w:val="23"/>
+                <w:shd w:val="clear" w:color="auto" w:fill="FFFFFF"/>
+              </w:rPr>
+              <w:t>16</w:t>
+            </w:r>
+          </w:p>
+        </w:tc>
+      </w:tr>
+      <w:tr>
+        <w:tc>
+          <w:tcPr>
+            <w:tcW w:w="4508" w:type="dxa"/>
+          </w:tcPr>
+          <w:p>
+            <w:r>
+              <w:t>Maximum Marks</w:t>
+            </w:r>
+          </w:p>
+        </w:tc>
+        <w:tc>
+          <w:tcPr>
+            <w:tcW w:w="4508" w:type="dxa"/>
+          </w:tcPr>
+          <w:p>
+            <w:r>
+              <w:t>2 Marks</w:t>
+            </w:r>
+          </w:p>
+        </w:tc>
+      </w:tr>
+    </w:tbl>
+    <w:p/>
+    <w:p>
+      <w:pPr>
+        <w:rPr>
+          <w:b/>
+          <w:bCs/>
+        </w:rPr>
+      </w:pPr>
+      <w:r>
+        <w:rPr>
+          <w:b/>
+          <w:bCs/>
+        </w:rPr>
+        <w:t>Question:</w:t>
+      </w:r>
+    </w:p>
+    <w:p>
+      <w:r>
+        <w:t>1. Create registration page in html with username, email and phone number and by using POST method display it in next html page.</w:t>
+      </w:r>
+    </w:p>
+    <w:p>
+      <w:r>
+        <w:rPr>
+          <w:noProof/>
+        </w:rPr>
         <w:drawing>
           <wp:inline distT="0" distB="0" distL="0" distR="0" wp14:anchorId="10B3A8BC" wp14:editId="519CF768">
             <wp:extent cx="5943600" cy="2834640"/>
@@ -43,6 +225,9 @@
     </w:p>
     <w:p>
       <w:r>
+        <w:rPr>
+          <w:noProof/>
+        </w:rPr>
         <w:drawing>
           <wp:inline distT="0" distB="0" distL="0" distR="0" wp14:anchorId="5A231057" wp14:editId="4B295772">
             <wp:extent cx="5943600" cy="2783840"/>
@@ -80,7 +265,708 @@
         </w:drawing>
       </w:r>
     </w:p>
-    <w:p/>
+    <w:p>
+      <w:r>
+        <w:lastRenderedPageBreak/>
+        <w:t>2. Develop a flask program which should contain at least 5 packages used from pypi.org.</w:t>
+      </w:r>
+    </w:p>
+    <w:p>
+      <w:pPr>
+        <w:rPr>
+          <w:b/>
+          <w:bCs/>
+        </w:rPr>
+      </w:pPr>
+      <w:r>
+        <w:rPr>
+          <w:b/>
+          <w:bCs/>
+        </w:rPr>
+        <w:t>app.py</w:t>
+      </w:r>
+      <w:r>
+        <w:rPr>
+          <w:b/>
+          <w:bCs/>
+        </w:rPr>
+        <w:t>:</w:t>
+      </w:r>
+    </w:p>
+    <w:p>
+      <w:pPr>
+        <w:shd w:val="clear" w:color="auto" w:fill="1E1E1E"/>
+        <w:spacing w:after="0" w:line="285" w:lineRule="atLeast"/>
+        <w:rPr>
+          <w:rFonts w:ascii="Consolas" w:eastAsia="Times New Roman" w:hAnsi="Consolas" w:cs="Times New Roman"/>
+          <w:color w:val="D4D4D4"/>
+          <w:sz w:val="21"/>
+          <w:szCs w:val="21"/>
+        </w:rPr>
+      </w:pPr>
+      <w:r>
+        <w:rPr>
+          <w:rFonts w:ascii="Consolas" w:eastAsia="Times New Roman" w:hAnsi="Consolas" w:cs="Times New Roman"/>
+          <w:color w:val="C586C0"/>
+          <w:sz w:val="21"/>
+          <w:szCs w:val="21"/>
+        </w:rPr>
+        <w:t>from</w:t>
+      </w:r>
+      <w:r>
+        <w:rPr>
+          <w:rFonts w:ascii="Consolas" w:eastAsia="Times New Roman" w:hAnsi="Consolas" w:cs="Times New Roman"/>
+          <w:color w:val="D4D4D4"/>
+          <w:sz w:val="21"/>
+          <w:szCs w:val="21"/>
+        </w:rPr>
+        <w:t xml:space="preserve"> flask </w:t>
+      </w:r>
+      <w:r>
+        <w:rPr>
+          <w:rFonts w:ascii="Consolas" w:eastAsia="Times New Roman" w:hAnsi="Consolas" w:cs="Times New Roman"/>
+          <w:color w:val="C586C0"/>
+          <w:sz w:val="21"/>
+          <w:szCs w:val="21"/>
+        </w:rPr>
+        <w:t>import</w:t>
+      </w:r>
+      <w:r>
+        <w:rPr>
+          <w:rFonts w:ascii="Consolas" w:eastAsia="Times New Roman" w:hAnsi="Consolas" w:cs="Times New Roman"/>
+          <w:color w:val="D4D4D4"/>
+          <w:sz w:val="21"/>
+          <w:szCs w:val="21"/>
+        </w:rPr>
+        <w:t xml:space="preserve"> </w:t>
+      </w:r>
+      <w:r>
+        <w:rPr>
+          <w:rFonts w:ascii="Consolas" w:eastAsia="Times New Roman" w:hAnsi="Consolas" w:cs="Times New Roman"/>
+          <w:color w:val="4EC9B0"/>
+          <w:sz w:val="21"/>
+          <w:szCs w:val="21"/>
+        </w:rPr>
+        <w:t>Flask</w:t>
+      </w:r>
+    </w:p>
+    <w:p>
+      <w:pPr>
+        <w:shd w:val="clear" w:color="auto" w:fill="1E1E1E"/>
+        <w:spacing w:after="0" w:line="285" w:lineRule="atLeast"/>
+        <w:rPr>
+          <w:rFonts w:ascii="Consolas" w:eastAsia="Times New Roman" w:hAnsi="Consolas" w:cs="Times New Roman"/>
+          <w:color w:val="D4D4D4"/>
+          <w:sz w:val="21"/>
+          <w:szCs w:val="21"/>
+        </w:rPr>
+      </w:pPr>
+      <w:r>
+        <w:rPr>
+          <w:rFonts w:ascii="Consolas" w:eastAsia="Times New Roman" w:hAnsi="Consolas" w:cs="Times New Roman"/>
+          <w:color w:val="C586C0"/>
+          <w:sz w:val="21"/>
+          <w:szCs w:val="21"/>
+        </w:rPr>
+        <w:t>import</w:t>
+      </w:r>
+      <w:r>
+        <w:rPr>
+          <w:rFonts w:ascii="Consolas" w:eastAsia="Times New Roman" w:hAnsi="Consolas" w:cs="Times New Roman"/>
+          <w:color w:val="D4D4D4"/>
+          <w:sz w:val="21"/>
+          <w:szCs w:val="21"/>
+        </w:rPr>
+        <w:t xml:space="preserve"> flask_appbuilder </w:t>
+      </w:r>
+    </w:p>
+    <w:p>
+      <w:pPr>
+        <w:shd w:val="clear" w:color="auto" w:fill="1E1E1E"/>
+        <w:spacing w:after="0" w:line="285" w:lineRule="atLeast"/>
+        <w:rPr>
+          <w:rFonts w:ascii="Consolas" w:eastAsia="Times New Roman" w:hAnsi="Consolas" w:cs="Times New Roman"/>
+          <w:color w:val="D4D4D4"/>
+          <w:sz w:val="21"/>
+          <w:szCs w:val="21"/>
+        </w:rPr>
+      </w:pPr>
+      <w:r>
+        <w:rPr>
+          <w:rFonts w:ascii="Consolas" w:eastAsia="Times New Roman" w:hAnsi="Consolas" w:cs="Times New Roman"/>
+          <w:color w:val="C586C0"/>
+          <w:sz w:val="21"/>
+          <w:szCs w:val="21"/>
+        </w:rPr>
+        <w:t>import</w:t>
+      </w:r>
+      <w:r>
+        <w:rPr>
+          <w:rFonts w:ascii="Consolas" w:eastAsia="Times New Roman" w:hAnsi="Consolas" w:cs="Times New Roman"/>
+          <w:color w:val="D4D4D4"/>
+          <w:sz w:val="21"/>
+          <w:szCs w:val="21"/>
+        </w:rPr>
+        <w:t xml:space="preserve"> flask_bootstrap</w:t>
+      </w:r>
+    </w:p>
+    <w:p>
+      <w:pPr>
+        <w:shd w:val="clear" w:color="auto" w:fill="1E1E1E"/>
+        <w:spacing w:after="0" w:line="285" w:lineRule="atLeast"/>
+        <w:rPr>
+          <w:rFonts w:ascii="Consolas" w:eastAsia="Times New Roman" w:hAnsi="Consolas" w:cs="Times New Roman"/>
+          <w:color w:val="D4D4D4"/>
+          <w:sz w:val="21"/>
+          <w:szCs w:val="21"/>
+        </w:rPr>
+      </w:pPr>
+      <w:r>
+        <w:rPr>
+          <w:rFonts w:ascii="Consolas" w:eastAsia="Times New Roman" w:hAnsi="Consolas" w:cs="Times New Roman"/>
+          <w:color w:val="C586C0"/>
+          <w:sz w:val="21"/>
+          <w:szCs w:val="21"/>
+        </w:rPr>
+        <w:t>import</w:t>
+      </w:r>
+      <w:r>
+        <w:rPr>
+          <w:rFonts w:ascii="Consolas" w:eastAsia="Times New Roman" w:hAnsi="Consolas" w:cs="Times New Roman"/>
+          <w:color w:val="D4D4D4"/>
+          <w:sz w:val="21"/>
+          <w:szCs w:val="21"/>
+        </w:rPr>
+        <w:t xml:space="preserve"> flask_authorize</w:t>
+      </w:r>
+    </w:p>
+    <w:p>
+      <w:pPr>
+        <w:shd w:val="clear" w:color="auto" w:fill="1E1E1E"/>
+        <w:spacing w:after="0" w:line="285" w:lineRule="atLeast"/>
+        <w:rPr>
+          <w:rFonts w:ascii="Consolas" w:eastAsia="Times New Roman" w:hAnsi="Consolas" w:cs="Times New Roman"/>
+          <w:color w:val="D4D4D4"/>
+          <w:sz w:val="21"/>
+          <w:szCs w:val="21"/>
+        </w:rPr>
+      </w:pPr>
+      <w:r>
+        <w:rPr>
+          <w:rFonts w:ascii="Consolas" w:eastAsia="Times New Roman" w:hAnsi="Consolas" w:cs="Times New Roman"/>
+          <w:color w:val="C586C0"/>
+          <w:sz w:val="21"/>
+          <w:szCs w:val="21"/>
+        </w:rPr>
+        <w:t>import</w:t>
+      </w:r>
+      <w:r>
+        <w:rPr>
+          <w:rFonts w:ascii="Consolas" w:eastAsia="Times New Roman" w:hAnsi="Consolas" w:cs="Times New Roman"/>
+          <w:color w:val="D4D4D4"/>
+          <w:sz w:val="21"/>
+          <w:szCs w:val="21"/>
+        </w:rPr>
+        <w:t xml:space="preserve"> flask_login</w:t>
+      </w:r>
+    </w:p>
+    <w:p>
+      <w:pPr>
+        <w:shd w:val="clear" w:color="auto" w:fill="1E1E1E"/>
+        <w:spacing w:after="0" w:line="285" w:lineRule="atLeast"/>
+        <w:rPr>
+          <w:rFonts w:ascii="Consolas" w:eastAsia="Times New Roman" w:hAnsi="Consolas" w:cs="Times New Roman"/>
+          <w:color w:val="D4D4D4"/>
+          <w:sz w:val="21"/>
+          <w:szCs w:val="21"/>
+        </w:rPr>
+      </w:pPr>
+      <w:r>
+        <w:rPr>
+          <w:rFonts w:ascii="Consolas" w:eastAsia="Times New Roman" w:hAnsi="Consolas" w:cs="Times New Roman"/>
+          <w:color w:val="C586C0"/>
+          <w:sz w:val="21"/>
+          <w:szCs w:val="21"/>
+        </w:rPr>
+        <w:t>import</w:t>
+      </w:r>
+      <w:r>
+        <w:rPr>
+          <w:rFonts w:ascii="Consolas" w:eastAsia="Times New Roman" w:hAnsi="Consolas" w:cs="Times New Roman"/>
+          <w:color w:val="D4D4D4"/>
+          <w:sz w:val="21"/>
+          <w:szCs w:val="21"/>
+        </w:rPr>
+        <w:t xml:space="preserve"> flask_security</w:t>
+      </w:r>
+    </w:p>
+    <w:p>
+      <w:pPr>
+        <w:shd w:val="clear" w:color="auto" w:fill="1E1E1E"/>
+        <w:spacing w:after="0" w:line="285" w:lineRule="atLeast"/>
+        <w:rPr>
+          <w:rFonts w:ascii="Consolas" w:eastAsia="Times New Roman" w:hAnsi="Consolas" w:cs="Times New Roman"/>
+          <w:color w:val="D4D4D4"/>
+          <w:sz w:val="21"/>
+          <w:szCs w:val="21"/>
+        </w:rPr>
+      </w:pPr>
+    </w:p>
+    <w:p>
+      <w:pPr>
+        <w:shd w:val="clear" w:color="auto" w:fill="1E1E1E"/>
+        <w:spacing w:after="0" w:line="285" w:lineRule="atLeast"/>
+        <w:rPr>
+          <w:rFonts w:ascii="Consolas" w:eastAsia="Times New Roman" w:hAnsi="Consolas" w:cs="Times New Roman"/>
+          <w:color w:val="D4D4D4"/>
+          <w:sz w:val="21"/>
+          <w:szCs w:val="21"/>
+        </w:rPr>
+      </w:pPr>
+      <w:r>
+        <w:rPr>
+          <w:rFonts w:ascii="Consolas" w:eastAsia="Times New Roman" w:hAnsi="Consolas" w:cs="Times New Roman"/>
+          <w:color w:val="9CDCFE"/>
+          <w:sz w:val="21"/>
+          <w:szCs w:val="21"/>
+        </w:rPr>
+        <w:t>app</w:t>
+      </w:r>
+      <w:r>
+        <w:rPr>
+          <w:rFonts w:ascii="Consolas" w:eastAsia="Times New Roman" w:hAnsi="Consolas" w:cs="Times New Roman"/>
+          <w:color w:val="D4D4D4"/>
+          <w:sz w:val="21"/>
+          <w:szCs w:val="21"/>
+        </w:rPr>
+        <w:t xml:space="preserve"> = </w:t>
+      </w:r>
+      <w:r>
+        <w:rPr>
+          <w:rFonts w:ascii="Consolas" w:eastAsia="Times New Roman" w:hAnsi="Consolas" w:cs="Times New Roman"/>
+          <w:color w:val="4EC9B0"/>
+          <w:sz w:val="21"/>
+          <w:szCs w:val="21"/>
+        </w:rPr>
+        <w:t>Flask</w:t>
+      </w:r>
+      <w:r>
+        <w:rPr>
+          <w:rFonts w:ascii="Consolas" w:eastAsia="Times New Roman" w:hAnsi="Consolas" w:cs="Times New Roman"/>
+          <w:color w:val="D4D4D4"/>
+          <w:sz w:val="21"/>
+          <w:szCs w:val="21"/>
+        </w:rPr>
+        <w:t>(</w:t>
+      </w:r>
+      <w:r>
+        <w:rPr>
+          <w:rFonts w:ascii="Consolas" w:eastAsia="Times New Roman" w:hAnsi="Consolas" w:cs="Times New Roman"/>
+          <w:color w:val="9CDCFE"/>
+          <w:sz w:val="21"/>
+          <w:szCs w:val="21"/>
+        </w:rPr>
+        <w:t>__name__</w:t>
+      </w:r>
+      <w:r>
+        <w:rPr>
+          <w:rFonts w:ascii="Consolas" w:eastAsia="Times New Roman" w:hAnsi="Consolas" w:cs="Times New Roman"/>
+          <w:color w:val="D4D4D4"/>
+          <w:sz w:val="21"/>
+          <w:szCs w:val="21"/>
+        </w:rPr>
+        <w:t xml:space="preserve">) </w:t>
+      </w:r>
+    </w:p>
+    <w:p>
+      <w:pPr>
+        <w:shd w:val="clear" w:color="auto" w:fill="1E1E1E"/>
+        <w:spacing w:after="0" w:line="285" w:lineRule="atLeast"/>
+        <w:rPr>
+          <w:rFonts w:ascii="Consolas" w:eastAsia="Times New Roman" w:hAnsi="Consolas" w:cs="Times New Roman"/>
+          <w:color w:val="D4D4D4"/>
+          <w:sz w:val="21"/>
+          <w:szCs w:val="21"/>
+        </w:rPr>
+      </w:pPr>
+      <w:r>
+        <w:rPr>
+          <w:rFonts w:ascii="Consolas" w:eastAsia="Times New Roman" w:hAnsi="Consolas" w:cs="Times New Roman"/>
+          <w:color w:val="D4D4D4"/>
+          <w:sz w:val="21"/>
+          <w:szCs w:val="21"/>
+        </w:rPr>
+        <w:t> </w:t>
+      </w:r>
+    </w:p>
+    <w:p>
+      <w:pPr>
+        <w:shd w:val="clear" w:color="auto" w:fill="1E1E1E"/>
+        <w:spacing w:after="0" w:line="285" w:lineRule="atLeast"/>
+        <w:rPr>
+          <w:rFonts w:ascii="Consolas" w:eastAsia="Times New Roman" w:hAnsi="Consolas" w:cs="Times New Roman"/>
+          <w:color w:val="D4D4D4"/>
+          <w:sz w:val="21"/>
+          <w:szCs w:val="21"/>
+        </w:rPr>
+      </w:pPr>
+      <w:r>
+        <w:rPr>
+          <w:rFonts w:ascii="Consolas" w:eastAsia="Times New Roman" w:hAnsi="Consolas" w:cs="Times New Roman"/>
+          <w:color w:val="D4D4D4"/>
+          <w:sz w:val="21"/>
+          <w:szCs w:val="21"/>
+        </w:rPr>
+        <w:t>@</w:t>
+      </w:r>
+      <w:r>
+        <w:rPr>
+          <w:rFonts w:ascii="Consolas" w:eastAsia="Times New Roman" w:hAnsi="Consolas" w:cs="Times New Roman"/>
+          <w:color w:val="9CDCFE"/>
+          <w:sz w:val="21"/>
+          <w:szCs w:val="21"/>
+        </w:rPr>
+        <w:t>app</w:t>
+      </w:r>
+      <w:r>
+        <w:rPr>
+          <w:rFonts w:ascii="Consolas" w:eastAsia="Times New Roman" w:hAnsi="Consolas" w:cs="Times New Roman"/>
+          <w:color w:val="D4D4D4"/>
+          <w:sz w:val="21"/>
+          <w:szCs w:val="21"/>
+        </w:rPr>
+        <w:t>.</w:t>
+      </w:r>
+      <w:r>
+        <w:rPr>
+          <w:rFonts w:ascii="Consolas" w:eastAsia="Times New Roman" w:hAnsi="Consolas" w:cs="Times New Roman"/>
+          <w:color w:val="DCDCAA"/>
+          <w:sz w:val="21"/>
+          <w:szCs w:val="21"/>
+        </w:rPr>
+        <w:t>route</w:t>
+      </w:r>
+      <w:r>
+        <w:rPr>
+          <w:rFonts w:ascii="Consolas" w:eastAsia="Times New Roman" w:hAnsi="Consolas" w:cs="Times New Roman"/>
+          <w:color w:val="D4D4D4"/>
+          <w:sz w:val="21"/>
+          <w:szCs w:val="21"/>
+        </w:rPr>
+        <w:t>(</w:t>
+      </w:r>
+      <w:r>
+        <w:rPr>
+          <w:rFonts w:ascii="Consolas" w:eastAsia="Times New Roman" w:hAnsi="Consolas" w:cs="Times New Roman"/>
+          <w:color w:val="CE9178"/>
+          <w:sz w:val="21"/>
+          <w:szCs w:val="21"/>
+        </w:rPr>
+        <w:t>'/'</w:t>
+      </w:r>
+      <w:r>
+        <w:rPr>
+          <w:rFonts w:ascii="Consolas" w:eastAsia="Times New Roman" w:hAnsi="Consolas" w:cs="Times New Roman"/>
+          <w:color w:val="D4D4D4"/>
+          <w:sz w:val="21"/>
+          <w:szCs w:val="21"/>
+        </w:rPr>
+        <w:t xml:space="preserve">) </w:t>
+      </w:r>
+    </w:p>
+    <w:p>
+      <w:pPr>
+        <w:shd w:val="clear" w:color="auto" w:fill="1E1E1E"/>
+        <w:spacing w:after="0" w:line="285" w:lineRule="atLeast"/>
+        <w:rPr>
+          <w:rFonts w:ascii="Consolas" w:eastAsia="Times New Roman" w:hAnsi="Consolas" w:cs="Times New Roman"/>
+          <w:color w:val="D4D4D4"/>
+          <w:sz w:val="21"/>
+          <w:szCs w:val="21"/>
+        </w:rPr>
+      </w:pPr>
+      <w:r>
+        <w:rPr>
+          <w:rFonts w:ascii="Consolas" w:eastAsia="Times New Roman" w:hAnsi="Consolas" w:cs="Times New Roman"/>
+          <w:color w:val="569CD6"/>
+          <w:sz w:val="21"/>
+          <w:szCs w:val="21"/>
+        </w:rPr>
+        <w:t>def</w:t>
+      </w:r>
+      <w:r>
+        <w:rPr>
+          <w:rFonts w:ascii="Consolas" w:eastAsia="Times New Roman" w:hAnsi="Consolas" w:cs="Times New Roman"/>
+          <w:color w:val="D4D4D4"/>
+          <w:sz w:val="21"/>
+          <w:szCs w:val="21"/>
+        </w:rPr>
+        <w:t xml:space="preserve"> </w:t>
+      </w:r>
+      <w:r>
+        <w:rPr>
+          <w:rFonts w:ascii="Consolas" w:eastAsia="Times New Roman" w:hAnsi="Consolas" w:cs="Times New Roman"/>
+          <w:color w:val="DCDCAA"/>
+          <w:sz w:val="21"/>
+          <w:szCs w:val="21"/>
+        </w:rPr>
+        <w:t>home</w:t>
+      </w:r>
+      <w:r>
+        <w:rPr>
+          <w:rFonts w:ascii="Consolas" w:eastAsia="Times New Roman" w:hAnsi="Consolas" w:cs="Times New Roman"/>
+          <w:color w:val="D4D4D4"/>
+          <w:sz w:val="21"/>
+          <w:szCs w:val="21"/>
+        </w:rPr>
+        <w:t>():  </w:t>
+      </w:r>
+    </w:p>
+    <w:p>
+      <w:pPr>
+        <w:shd w:val="clear" w:color="auto" w:fill="1E1E1E"/>
+        <w:spacing w:after="0" w:line="285" w:lineRule="atLeast"/>
+        <w:rPr>
+          <w:rFonts w:ascii="Consolas" w:eastAsia="Times New Roman" w:hAnsi="Consolas" w:cs="Times New Roman"/>
+          <w:color w:val="D4D4D4"/>
+          <w:sz w:val="21"/>
+          <w:szCs w:val="21"/>
+        </w:rPr>
+      </w:pPr>
+      <w:r>
+        <w:rPr>
+          <w:rFonts w:ascii="Consolas" w:eastAsia="Times New Roman" w:hAnsi="Consolas" w:cs="Times New Roman"/>
+          <w:color w:val="D4D4D4"/>
+          <w:sz w:val="21"/>
+          <w:szCs w:val="21"/>
+        </w:rPr>
+        <w:t xml:space="preserve">    </w:t>
+      </w:r>
+      <w:r>
+        <w:rPr>
+          <w:rFonts w:ascii="Consolas" w:eastAsia="Times New Roman" w:hAnsi="Consolas" w:cs="Times New Roman"/>
+          <w:color w:val="C586C0"/>
+          <w:sz w:val="21"/>
+          <w:szCs w:val="21"/>
+        </w:rPr>
+        <w:t>return</w:t>
+      </w:r>
+      <w:r>
+        <w:rPr>
+          <w:rFonts w:ascii="Consolas" w:eastAsia="Times New Roman" w:hAnsi="Consolas" w:cs="Times New Roman"/>
+          <w:color w:val="D4D4D4"/>
+          <w:sz w:val="21"/>
+          <w:szCs w:val="21"/>
+        </w:rPr>
+        <w:t xml:space="preserve"> </w:t>
+      </w:r>
+      <w:r>
+        <w:rPr>
+          <w:rFonts w:ascii="Consolas" w:eastAsia="Times New Roman" w:hAnsi="Consolas" w:cs="Times New Roman"/>
+          <w:color w:val="CE9178"/>
+          <w:sz w:val="21"/>
+          <w:szCs w:val="21"/>
+        </w:rPr>
+        <w:t>"Hello world!"</w:t>
+      </w:r>
+      <w:r>
+        <w:rPr>
+          <w:rFonts w:ascii="Consolas" w:eastAsia="Times New Roman" w:hAnsi="Consolas" w:cs="Times New Roman"/>
+          <w:color w:val="D4D4D4"/>
+          <w:sz w:val="21"/>
+          <w:szCs w:val="21"/>
+        </w:rPr>
+        <w:t>;  </w:t>
+      </w:r>
+    </w:p>
+    <w:p>
+      <w:pPr>
+        <w:shd w:val="clear" w:color="auto" w:fill="1E1E1E"/>
+        <w:spacing w:after="0" w:line="285" w:lineRule="atLeast"/>
+        <w:rPr>
+          <w:rFonts w:ascii="Consolas" w:eastAsia="Times New Roman" w:hAnsi="Consolas" w:cs="Times New Roman"/>
+          <w:color w:val="D4D4D4"/>
+          <w:sz w:val="21"/>
+          <w:szCs w:val="21"/>
+        </w:rPr>
+      </w:pPr>
+      <w:r>
+        <w:rPr>
+          <w:rFonts w:ascii="Consolas" w:eastAsia="Times New Roman" w:hAnsi="Consolas" w:cs="Times New Roman"/>
+          <w:color w:val="D4D4D4"/>
+          <w:sz w:val="21"/>
+          <w:szCs w:val="21"/>
+        </w:rPr>
+        <w:t xml:space="preserve">  </w:t>
+      </w:r>
+    </w:p>
+    <w:p>
+      <w:pPr>
+        <w:shd w:val="clear" w:color="auto" w:fill="1E1E1E"/>
+        <w:spacing w:after="0" w:line="285" w:lineRule="atLeast"/>
+        <w:rPr>
+          <w:rFonts w:ascii="Consolas" w:eastAsia="Times New Roman" w:hAnsi="Consolas" w:cs="Times New Roman"/>
+          <w:color w:val="D4D4D4"/>
+          <w:sz w:val="21"/>
+          <w:szCs w:val="21"/>
+        </w:rPr>
+      </w:pPr>
+      <w:r>
+        <w:rPr>
+          <w:rFonts w:ascii="Consolas" w:eastAsia="Times New Roman" w:hAnsi="Consolas" w:cs="Times New Roman"/>
+          <w:color w:val="C586C0"/>
+          <w:sz w:val="21"/>
+          <w:szCs w:val="21"/>
+        </w:rPr>
+        <w:t>if</w:t>
+      </w:r>
+      <w:r>
+        <w:rPr>
+          <w:rFonts w:ascii="Consolas" w:eastAsia="Times New Roman" w:hAnsi="Consolas" w:cs="Times New Roman"/>
+          <w:color w:val="D4D4D4"/>
+          <w:sz w:val="21"/>
+          <w:szCs w:val="21"/>
+        </w:rPr>
+        <w:t xml:space="preserve"> </w:t>
+      </w:r>
+      <w:r>
+        <w:rPr>
+          <w:rFonts w:ascii="Consolas" w:eastAsia="Times New Roman" w:hAnsi="Consolas" w:cs="Times New Roman"/>
+          <w:color w:val="9CDCFE"/>
+          <w:sz w:val="21"/>
+          <w:szCs w:val="21"/>
+        </w:rPr>
+        <w:t>__name__</w:t>
+      </w:r>
+      <w:r>
+        <w:rPr>
+          <w:rFonts w:ascii="Consolas" w:eastAsia="Times New Roman" w:hAnsi="Consolas" w:cs="Times New Roman"/>
+          <w:color w:val="D4D4D4"/>
+          <w:sz w:val="21"/>
+          <w:szCs w:val="21"/>
+        </w:rPr>
+        <w:t xml:space="preserve"> ==</w:t>
+      </w:r>
+      <w:r>
+        <w:rPr>
+          <w:rFonts w:ascii="Consolas" w:eastAsia="Times New Roman" w:hAnsi="Consolas" w:cs="Times New Roman"/>
+          <w:color w:val="CE9178"/>
+          <w:sz w:val="21"/>
+          <w:szCs w:val="21"/>
+        </w:rPr>
+        <w:t>'__main__'</w:t>
+      </w:r>
+      <w:r>
+        <w:rPr>
+          <w:rFonts w:ascii="Consolas" w:eastAsia="Times New Roman" w:hAnsi="Consolas" w:cs="Times New Roman"/>
+          <w:color w:val="D4D4D4"/>
+          <w:sz w:val="21"/>
+          <w:szCs w:val="21"/>
+        </w:rPr>
+        <w:t>:  </w:t>
+      </w:r>
+    </w:p>
+    <w:p>
+      <w:pPr>
+        <w:shd w:val="clear" w:color="auto" w:fill="1E1E1E"/>
+        <w:spacing w:after="0" w:line="285" w:lineRule="atLeast"/>
+        <w:rPr>
+          <w:rFonts w:ascii="Consolas" w:eastAsia="Times New Roman" w:hAnsi="Consolas" w:cs="Times New Roman"/>
+          <w:color w:val="D4D4D4"/>
+          <w:sz w:val="21"/>
+          <w:szCs w:val="21"/>
+        </w:rPr>
+      </w:pPr>
+      <w:r>
+        <w:rPr>
+          <w:rFonts w:ascii="Consolas" w:eastAsia="Times New Roman" w:hAnsi="Consolas" w:cs="Times New Roman"/>
+          <w:color w:val="D4D4D4"/>
+          <w:sz w:val="21"/>
+          <w:szCs w:val="21"/>
+        </w:rPr>
+        <w:t xml:space="preserve">    </w:t>
+      </w:r>
+      <w:r>
+        <w:rPr>
+          <w:rFonts w:ascii="Consolas" w:eastAsia="Times New Roman" w:hAnsi="Consolas" w:cs="Times New Roman"/>
+          <w:color w:val="9CDCFE"/>
+          <w:sz w:val="21"/>
+          <w:szCs w:val="21"/>
+        </w:rPr>
+        <w:t>app</w:t>
+      </w:r>
+      <w:r>
+        <w:rPr>
+          <w:rFonts w:ascii="Consolas" w:eastAsia="Times New Roman" w:hAnsi="Consolas" w:cs="Times New Roman"/>
+          <w:color w:val="D4D4D4"/>
+          <w:sz w:val="21"/>
+          <w:szCs w:val="21"/>
+        </w:rPr>
+        <w:t>.</w:t>
+      </w:r>
+      <w:r>
+        <w:rPr>
+          <w:rFonts w:ascii="Consolas" w:eastAsia="Times New Roman" w:hAnsi="Consolas" w:cs="Times New Roman"/>
+          <w:color w:val="DCDCAA"/>
+          <w:sz w:val="21"/>
+          <w:szCs w:val="21"/>
+        </w:rPr>
+        <w:t>run</w:t>
+      </w:r>
+      <w:r>
+        <w:rPr>
+          <w:rFonts w:ascii="Consolas" w:eastAsia="Times New Roman" w:hAnsi="Consolas" w:cs="Times New Roman"/>
+          <w:color w:val="D4D4D4"/>
+          <w:sz w:val="21"/>
+          <w:szCs w:val="21"/>
+        </w:rPr>
+        <w:t>(</w:t>
+      </w:r>
+      <w:r>
+        <w:rPr>
+          <w:rFonts w:ascii="Consolas" w:eastAsia="Times New Roman" w:hAnsi="Consolas" w:cs="Times New Roman"/>
+          <w:color w:val="9CDCFE"/>
+          <w:sz w:val="21"/>
+          <w:szCs w:val="21"/>
+        </w:rPr>
+        <w:t>debug</w:t>
+      </w:r>
+      <w:r>
+        <w:rPr>
+          <w:rFonts w:ascii="Consolas" w:eastAsia="Times New Roman" w:hAnsi="Consolas" w:cs="Times New Roman"/>
+          <w:color w:val="D4D4D4"/>
+          <w:sz w:val="21"/>
+          <w:szCs w:val="21"/>
+        </w:rPr>
+        <w:t xml:space="preserve"> = </w:t>
+      </w:r>
+      <w:r>
+        <w:rPr>
+          <w:rFonts w:ascii="Consolas" w:eastAsia="Times New Roman" w:hAnsi="Consolas" w:cs="Times New Roman"/>
+          <w:color w:val="569CD6"/>
+          <w:sz w:val="21"/>
+          <w:szCs w:val="21"/>
+        </w:rPr>
+        <w:t>True</w:t>
+      </w:r>
+      <w:r>
+        <w:rPr>
+          <w:rFonts w:ascii="Consolas" w:eastAsia="Times New Roman" w:hAnsi="Consolas" w:cs="Times New Roman"/>
+          <w:color w:val="D4D4D4"/>
+          <w:sz w:val="21"/>
+          <w:szCs w:val="21"/>
+        </w:rPr>
+        <w:t>)  </w:t>
+      </w:r>
+    </w:p>
+    <w:p>
+      <w:pPr>
+        <w:rPr>
+          <w:b/>
+          <w:bCs/>
+        </w:rPr>
+      </w:pPr>
+    </w:p>
     <w:sectPr>
       <w:pgSz w:w="12240" w:h="15840"/>
       <w:pgMar w:top="1440" w:right="1440" w:bottom="1440" w:left="1440" w:header="720" w:footer="720" w:gutter="0"/>
@@ -517,6 +1403,28 @@
     <w:semiHidden/>
     <w:unhideWhenUsed/>
   </w:style>
+  <w:style w:type="table" w:styleId="TableGrid">
+    <w:name w:val="Table Grid"/>
+    <w:basedOn w:val="TableNormal"/>
+    <w:uiPriority w:val="39"/>
+    <w:rsid w:val="00B607D5"/>
+    <w:pPr>
+      <w:spacing w:after="0" w:line="240" w:lineRule="auto"/>
+    </w:pPr>
+    <w:rPr>
+      <w:lang w:val="en-IN"/>
+    </w:rPr>
+    <w:tblPr>
+      <w:tblBorders>
+        <w:top w:val="single" w:sz="4" w:space="0" w:color="auto"/>
+        <w:left w:val="single" w:sz="4" w:space="0" w:color="auto"/>
+        <w:bottom w:val="single" w:sz="4" w:space="0" w:color="auto"/>
+        <w:right w:val="single" w:sz="4" w:space="0" w:color="auto"/>
+        <w:insideH w:val="single" w:sz="4" w:space="0" w:color="auto"/>
+        <w:insideV w:val="single" w:sz="4" w:space="0" w:color="auto"/>
+      </w:tblBorders>
+    </w:tblPr>
+  </w:style>
 </w:styles>
 </file>
 

</xml_diff>